<commit_message>
Make an (unfinished) introduction
</commit_message>
<xml_diff>
--- a/10.4 Weapons (new).docx
+++ b/10.4 Weapons (new).docx
@@ -1,6 +1,6 @@
 
 <file path=word/document.xml><?xml version="1.0" encoding="utf-8"?>
-<w:document xmlns:wpc="http://schemas.microsoft.com/office/word/2010/wordprocessingCanvas" xmlns:cx="http://schemas.microsoft.com/office/drawing/2014/chartex" xmlns:cx1="http://schemas.microsoft.com/office/drawing/2015/9/8/chartex" xmlns:cx2="http://schemas.microsoft.com/office/drawing/2015/10/21/chartex" xmlns:cx3="http://schemas.microsoft.com/office/drawing/2016/5/9/chartex" xmlns:cx4="http://schemas.microsoft.com/office/drawing/2016/5/10/chartex" xmlns:cx5="http://schemas.microsoft.com/office/drawing/2016/5/11/chartex" xmlns:cx6="http://schemas.microsoft.com/office/drawing/2016/5/12/chartex" xmlns:cx7="http://schemas.microsoft.com/office/drawing/2016/5/13/chartex" xmlns:cx8="http://schemas.microsoft.com/office/drawing/2016/5/14/chartex" xmlns:mc="http://schemas.openxmlformats.org/markup-compatibility/2006" xmlns:aink="http://schemas.microsoft.com/office/drawing/2016/ink" xmlns:am3d="http://schemas.microsoft.com/office/drawing/2017/model3d" xmlns:o="urn:schemas-microsoft-com:office:office" xmlns:r="http://schemas.openxmlformats.org/officeDocument/2006/relationships" xmlns:m="http://schemas.openxmlformats.org/officeDocument/2006/math" xmlns:v="urn:schemas-microsoft-com:vml" xmlns:wp14="http://schemas.microsoft.com/office/word/2010/wordprocessingDrawing" xmlns:wp="http://schemas.openxmlformats.org/drawingml/2006/wordprocessingDrawing" xmlns:w10="urn:schemas-microsoft-com:office:word" xmlns:w="http://schemas.openxmlformats.org/wordprocessingml/2006/main" xmlns:w14="http://schemas.microsoft.com/office/word/2010/wordml" xmlns:w15="http://schemas.microsoft.com/office/word/2012/wordml" xmlns:w16cid="http://schemas.microsoft.com/office/word/2016/wordml/cid" xmlns:w16se="http://schemas.microsoft.com/office/word/2015/wordml/symex" xmlns:wpg="http://schemas.microsoft.com/office/word/2010/wordprocessingGroup" xmlns:wpi="http://schemas.microsoft.com/office/word/2010/wordprocessingInk" xmlns:wne="http://schemas.microsoft.com/office/word/2006/wordml" xmlns:wps="http://schemas.microsoft.com/office/word/2010/wordprocessingShape" mc:Ignorable="w14 w15 w16se w16cid wp14">
+<w:document xmlns:wpc="http://schemas.microsoft.com/office/word/2010/wordprocessingCanvas" xmlns:cx="http://schemas.microsoft.com/office/drawing/2014/chartex" xmlns:cx1="http://schemas.microsoft.com/office/drawing/2015/9/8/chartex" xmlns:cx2="http://schemas.microsoft.com/office/drawing/2015/10/21/chartex" xmlns:cx3="http://schemas.microsoft.com/office/drawing/2016/5/9/chartex" xmlns:cx4="http://schemas.microsoft.com/office/drawing/2016/5/10/chartex" xmlns:cx5="http://schemas.microsoft.com/office/drawing/2016/5/11/chartex" xmlns:cx6="http://schemas.microsoft.com/office/drawing/2016/5/12/chartex" xmlns:cx7="http://schemas.microsoft.com/office/drawing/2016/5/13/chartex" xmlns:cx8="http://schemas.microsoft.com/office/drawing/2016/5/14/chartex" xmlns:mc="http://schemas.openxmlformats.org/markup-compatibility/2006" xmlns:aink="http://schemas.microsoft.com/office/drawing/2016/ink" xmlns:am3d="http://schemas.microsoft.com/office/drawing/2017/model3d" xmlns:o="urn:schemas-microsoft-com:office:office" xmlns:r="http://schemas.openxmlformats.org/officeDocument/2006/relationships" xmlns:m="http://schemas.openxmlformats.org/officeDocument/2006/math" xmlns:v="urn:schemas-microsoft-com:vml" xmlns:wp14="http://schemas.microsoft.com/office/word/2010/wordprocessingDrawing" xmlns:wp="http://schemas.openxmlformats.org/drawingml/2006/wordprocessingDrawing" xmlns:w10="urn:schemas-microsoft-com:office:word" xmlns:w="http://schemas.openxmlformats.org/wordprocessingml/2006/main" xmlns:w14="http://schemas.microsoft.com/office/word/2010/wordml" xmlns:w15="http://schemas.microsoft.com/office/word/2012/wordml" xmlns:w16cex="http://schemas.microsoft.com/office/word/2018/wordml/cex" xmlns:w16cid="http://schemas.microsoft.com/office/word/2016/wordml/cid" xmlns:w16="http://schemas.microsoft.com/office/word/2018/wordml" xmlns:w16se="http://schemas.microsoft.com/office/word/2015/wordml/symex" xmlns:wpg="http://schemas.microsoft.com/office/word/2010/wordprocessingGroup" xmlns:wpi="http://schemas.microsoft.com/office/word/2010/wordprocessingInk" xmlns:wne="http://schemas.microsoft.com/office/word/2006/wordml" xmlns:wps="http://schemas.microsoft.com/office/word/2010/wordprocessingShape" mc:Ignorable="w14 w15 w16se w16cid w16 w16cex wp14">
   <w:background w:color="FFFFFF" w:themeColor="background1"/>
   <w:body>
     <w:p>
@@ -1026,8 +1026,13 @@
               <w:jc w:val="both"/>
             </w:pPr>
             <w:r>
-              <w:t>Example: Greataxe</w:t>
+              <w:t xml:space="preserve">Example: </w:t>
             </w:r>
+            <w:proofErr w:type="spellStart"/>
+            <w:r>
+              <w:t>Greataxe</w:t>
+            </w:r>
+            <w:proofErr w:type="spellEnd"/>
           </w:p>
         </w:tc>
       </w:tr>
@@ -1560,8 +1565,6 @@
       <w:r>
         <w:t>Reach II:</w:t>
       </w:r>
-      <w:bookmarkStart w:id="0" w:name="_GoBack"/>
-      <w:bookmarkEnd w:id="0"/>
     </w:p>
     <w:p>
       <w:pPr>
@@ -1617,7 +1620,15 @@
         <w:jc w:val="both"/>
       </w:pPr>
       <w:r>
-        <w:t xml:space="preserve">When attacking with a Two-Handed weapon, add your Might modifier to the Base Damage of the </w:t>
+        <w:t xml:space="preserve">When attacking with a Two-Handed weapon, add </w:t>
+      </w:r>
+      <w:proofErr w:type="spellStart"/>
+      <w:r>
+        <w:t>your</w:t>
+      </w:r>
+      <w:proofErr w:type="spellEnd"/>
+      <w:r>
+        <w:t xml:space="preserve"> Might modifier to the Base Damage of the </w:t>
       </w:r>
       <w:r>
         <w:t>attack a second time. Does not apply if wielding the weapon with only one hand.</w:t>
@@ -2203,12 +2214,14 @@
                                       <w:szCs w:val="20"/>
                                     </w:rPr>
                                   </w:pPr>
+                                  <w:proofErr w:type="spellStart"/>
                                   <w:r>
                                     <w:rPr>
                                       <w:szCs w:val="20"/>
                                     </w:rPr>
                                     <w:t>Shortsword</w:t>
                                   </w:r>
+                                  <w:proofErr w:type="spellEnd"/>
                                 </w:p>
                               </w:tc>
                               <w:tc>
@@ -2427,12 +2440,14 @@
                                       <w:szCs w:val="20"/>
                                     </w:rPr>
                                   </w:pPr>
+                                  <w:proofErr w:type="spellStart"/>
                                   <w:r>
                                     <w:rPr>
                                       <w:szCs w:val="20"/>
                                     </w:rPr>
                                     <w:t>Sidesword</w:t>
                                   </w:r>
+                                  <w:proofErr w:type="spellEnd"/>
                                 </w:p>
                               </w:tc>
                               <w:tc>
@@ -2465,12 +2480,14 @@
                                       <w:szCs w:val="20"/>
                                     </w:rPr>
                                   </w:pPr>
+                                  <w:proofErr w:type="spellStart"/>
                                   <w:r>
                                     <w:rPr>
                                       <w:szCs w:val="20"/>
                                     </w:rPr>
                                     <w:t>Battleaxe</w:t>
                                   </w:r>
+                                  <w:proofErr w:type="spellEnd"/>
                                 </w:p>
                               </w:tc>
                               <w:tc>
@@ -3065,12 +3082,14 @@
                                       <w:szCs w:val="20"/>
                                     </w:rPr>
                                   </w:pPr>
+                                  <w:proofErr w:type="spellStart"/>
                                   <w:r>
                                     <w:rPr>
                                       <w:szCs w:val="20"/>
                                     </w:rPr>
                                     <w:t>Dadao</w:t>
                                   </w:r>
+                                  <w:proofErr w:type="spellEnd"/>
                                 </w:p>
                               </w:tc>
                               <w:tc>
@@ -3107,7 +3126,21 @@
                                     <w:rPr>
                                       <w:szCs w:val="20"/>
                                     </w:rPr>
-                                    <w:t>Katana (Weeb!)</w:t>
+                                    <w:t>Katana (</w:t>
+                                  </w:r>
+                                  <w:proofErr w:type="spellStart"/>
+                                  <w:r>
+                                    <w:rPr>
+                                      <w:szCs w:val="20"/>
+                                    </w:rPr>
+                                    <w:t>Weeb</w:t>
+                                  </w:r>
+                                  <w:proofErr w:type="spellEnd"/>
+                                  <w:r>
+                                    <w:rPr>
+                                      <w:szCs w:val="20"/>
+                                    </w:rPr>
+                                    <w:t>!)</w:t>
                                   </w:r>
                                 </w:p>
                               </w:tc>
@@ -3626,12 +3659,14 @@
                                 <w:szCs w:val="20"/>
                               </w:rPr>
                             </w:pPr>
+                            <w:proofErr w:type="spellStart"/>
                             <w:r>
                               <w:rPr>
                                 <w:szCs w:val="20"/>
                               </w:rPr>
                               <w:t>Shortsword</w:t>
                             </w:r>
+                            <w:proofErr w:type="spellEnd"/>
                           </w:p>
                         </w:tc>
                         <w:tc>
@@ -3850,12 +3885,14 @@
                                 <w:szCs w:val="20"/>
                               </w:rPr>
                             </w:pPr>
+                            <w:proofErr w:type="spellStart"/>
                             <w:r>
                               <w:rPr>
                                 <w:szCs w:val="20"/>
                               </w:rPr>
                               <w:t>Sidesword</w:t>
                             </w:r>
+                            <w:proofErr w:type="spellEnd"/>
                           </w:p>
                         </w:tc>
                         <w:tc>
@@ -3888,12 +3925,14 @@
                                 <w:szCs w:val="20"/>
                               </w:rPr>
                             </w:pPr>
+                            <w:proofErr w:type="spellStart"/>
                             <w:r>
                               <w:rPr>
                                 <w:szCs w:val="20"/>
                               </w:rPr>
                               <w:t>Battleaxe</w:t>
                             </w:r>
+                            <w:proofErr w:type="spellEnd"/>
                           </w:p>
                         </w:tc>
                         <w:tc>
@@ -4488,12 +4527,14 @@
                                 <w:szCs w:val="20"/>
                               </w:rPr>
                             </w:pPr>
+                            <w:proofErr w:type="spellStart"/>
                             <w:r>
                               <w:rPr>
                                 <w:szCs w:val="20"/>
                               </w:rPr>
                               <w:t>Dadao</w:t>
                             </w:r>
+                            <w:proofErr w:type="spellEnd"/>
                           </w:p>
                         </w:tc>
                         <w:tc>
@@ -4530,7 +4571,21 @@
                               <w:rPr>
                                 <w:szCs w:val="20"/>
                               </w:rPr>
-                              <w:t>Katana (Weeb!)</w:t>
+                              <w:t>Katana (</w:t>
+                            </w:r>
+                            <w:proofErr w:type="spellStart"/>
+                            <w:r>
+                              <w:rPr>
+                                <w:szCs w:val="20"/>
+                              </w:rPr>
+                              <w:t>Weeb</w:t>
+                            </w:r>
+                            <w:proofErr w:type="spellEnd"/>
+                            <w:r>
+                              <w:rPr>
+                                <w:szCs w:val="20"/>
+                              </w:rPr>
+                              <w:t>!)</w:t>
                             </w:r>
                           </w:p>
                         </w:tc>
@@ -4591,7 +4646,15 @@
         <w:t>You use this “weapon” profile when you, in fact, have no weapon and are fighting unarmed.</w:t>
       </w:r>
       <w:r>
-        <w:t xml:space="preserve"> In such cases, use the “Unarmed” Skill instead of the “Melee” Skill for performing attacks and other relevant combat maneuvers.</w:t>
+        <w:t xml:space="preserve"> In such cases, use the “Unarmed” Skill instead of the “Melee” Skill for performing attacks and other relevant combat </w:t>
+      </w:r>
+      <w:proofErr w:type="spellStart"/>
+      <w:r>
+        <w:t>maneuvers</w:t>
+      </w:r>
+      <w:proofErr w:type="spellEnd"/>
+      <w:r>
+        <w:t>.</w:t>
       </w:r>
     </w:p>
     <w:p>
@@ -4631,19 +4694,7 @@
         <w:jc w:val="both"/>
       </w:pPr>
       <w:r>
-        <w:t xml:space="preserve">Same as &lt;No weapon&gt;, except with +1 to base damage and you </w:t>
-      </w:r>
-      <w:r>
-        <w:t>always</w:t>
-      </w:r>
-      <w:r>
-        <w:t xml:space="preserve"> deal lethal damage </w:t>
-      </w:r>
-      <w:r>
-        <w:t>with them</w:t>
-      </w:r>
-      <w:r>
-        <w:t>.</w:t>
+        <w:t>Same as &lt;No weapon&gt;, except with +1 to base damage and you always deal lethal damage with them.</w:t>
       </w:r>
     </w:p>
     <w:p>
@@ -5131,12 +5182,14 @@
                                       <w:szCs w:val="20"/>
                                     </w:rPr>
                                   </w:pPr>
+                                  <w:proofErr w:type="spellStart"/>
                                   <w:r>
                                     <w:rPr>
                                       <w:szCs w:val="20"/>
                                     </w:rPr>
                                     <w:t>Greataxe</w:t>
                                   </w:r>
+                                  <w:proofErr w:type="spellEnd"/>
                                 </w:p>
                               </w:tc>
                               <w:tc>
@@ -5169,11 +5222,33 @@
                                       <w:szCs w:val="20"/>
                                     </w:rPr>
                                   </w:pPr>
+                                  <w:proofErr w:type="spellStart"/>
                                   <w:r>
                                     <w:rPr>
                                       <w:szCs w:val="20"/>
                                     </w:rPr>
-                                    <w:t>Montante (Greatsword)</w:t>
+                                    <w:t>Montante</w:t>
+                                  </w:r>
+                                  <w:proofErr w:type="spellEnd"/>
+                                  <w:r>
+                                    <w:rPr>
+                                      <w:szCs w:val="20"/>
+                                    </w:rPr>
+                                    <w:t xml:space="preserve"> (</w:t>
+                                  </w:r>
+                                  <w:proofErr w:type="spellStart"/>
+                                  <w:r>
+                                    <w:rPr>
+                                      <w:szCs w:val="20"/>
+                                    </w:rPr>
+                                    <w:t>Greatsword</w:t>
+                                  </w:r>
+                                  <w:proofErr w:type="spellEnd"/>
+                                  <w:r>
+                                    <w:rPr>
+                                      <w:szCs w:val="20"/>
+                                    </w:rPr>
+                                    <w:t>)</w:t>
                                   </w:r>
                                 </w:p>
                               </w:tc>
@@ -5207,12 +5282,14 @@
                                       <w:szCs w:val="20"/>
                                     </w:rPr>
                                   </w:pPr>
+                                  <w:proofErr w:type="spellStart"/>
                                   <w:r>
                                     <w:rPr>
                                       <w:szCs w:val="20"/>
                                     </w:rPr>
                                     <w:t>Greathammer</w:t>
                                   </w:r>
+                                  <w:proofErr w:type="spellEnd"/>
                                 </w:p>
                               </w:tc>
                               <w:tc>
@@ -5717,12 +5794,14 @@
                                 <w:szCs w:val="20"/>
                               </w:rPr>
                             </w:pPr>
+                            <w:proofErr w:type="spellStart"/>
                             <w:r>
                               <w:rPr>
                                 <w:szCs w:val="20"/>
                               </w:rPr>
                               <w:t>Greataxe</w:t>
                             </w:r>
+                            <w:proofErr w:type="spellEnd"/>
                           </w:p>
                         </w:tc>
                         <w:tc>
@@ -5755,11 +5834,33 @@
                                 <w:szCs w:val="20"/>
                               </w:rPr>
                             </w:pPr>
+                            <w:proofErr w:type="spellStart"/>
                             <w:r>
                               <w:rPr>
                                 <w:szCs w:val="20"/>
                               </w:rPr>
-                              <w:t>Montante (Greatsword)</w:t>
+                              <w:t>Montante</w:t>
+                            </w:r>
+                            <w:proofErr w:type="spellEnd"/>
+                            <w:r>
+                              <w:rPr>
+                                <w:szCs w:val="20"/>
+                              </w:rPr>
+                              <w:t xml:space="preserve"> (</w:t>
+                            </w:r>
+                            <w:proofErr w:type="spellStart"/>
+                            <w:r>
+                              <w:rPr>
+                                <w:szCs w:val="20"/>
+                              </w:rPr>
+                              <w:t>Greatsword</w:t>
+                            </w:r>
+                            <w:proofErr w:type="spellEnd"/>
+                            <w:r>
+                              <w:rPr>
+                                <w:szCs w:val="20"/>
+                              </w:rPr>
+                              <w:t>)</w:t>
                             </w:r>
                           </w:p>
                         </w:tc>
@@ -5793,12 +5894,14 @@
                                 <w:szCs w:val="20"/>
                               </w:rPr>
                             </w:pPr>
+                            <w:proofErr w:type="spellStart"/>
                             <w:r>
                               <w:rPr>
                                 <w:szCs w:val="20"/>
                               </w:rPr>
                               <w:t>Greathammer</w:t>
                             </w:r>
+                            <w:proofErr w:type="spellEnd"/>
                           </w:p>
                         </w:tc>
                         <w:tc>
@@ -6012,7 +6115,23 @@
           <w:color w:val="FF0000"/>
           <w:lang w:val="en-US"/>
         </w:rPr>
-        <w:t>Holding the weapon in the off hand imposes a Major Disadvantage to all actions done with the weapon, unless the user has the Ambidextrous Trait.</w:t>
+        <w:t xml:space="preserve">Holding the weapon in the </w:t>
+      </w:r>
+      <w:proofErr w:type="spellStart"/>
+      <w:r>
+        <w:rPr>
+          <w:color w:val="FF0000"/>
+          <w:lang w:val="en-US"/>
+        </w:rPr>
+        <w:t>off hand</w:t>
+      </w:r>
+      <w:proofErr w:type="spellEnd"/>
+      <w:r>
+        <w:rPr>
+          <w:color w:val="FF0000"/>
+          <w:lang w:val="en-US"/>
+        </w:rPr>
+        <w:t xml:space="preserve"> imposes a Major Disadvantage to all actions done with the weapon, unless the user has the Ambidextrous Trait.</w:t>
       </w:r>
     </w:p>
     <w:p>
@@ -6034,6 +6153,7 @@
     <w:p/>
     <w:sectPr>
       <w:footerReference w:type="default" r:id="rId8"/>
+      <w:footerReference w:type="first" r:id="rId9"/>
       <w:type w:val="continuous"/>
       <w:pgSz w:w="12240" w:h="15840"/>
       <w:pgMar w:top="1134" w:right="1418" w:bottom="1418" w:left="1134" w:header="709" w:footer="709" w:gutter="0"/>
@@ -6052,7 +6172,7 @@
 </file>
 
 <file path=word/endnotes.xml><?xml version="1.0" encoding="utf-8"?>
-<w:endnotes xmlns:wpc="http://schemas.microsoft.com/office/word/2010/wordprocessingCanvas" xmlns:cx="http://schemas.microsoft.com/office/drawing/2014/chartex" xmlns:cx1="http://schemas.microsoft.com/office/drawing/2015/9/8/chartex" xmlns:cx2="http://schemas.microsoft.com/office/drawing/2015/10/21/chartex" xmlns:cx3="http://schemas.microsoft.com/office/drawing/2016/5/9/chartex" xmlns:cx4="http://schemas.microsoft.com/office/drawing/2016/5/10/chartex" xmlns:cx5="http://schemas.microsoft.com/office/drawing/2016/5/11/chartex" xmlns:cx6="http://schemas.microsoft.com/office/drawing/2016/5/12/chartex" xmlns:cx7="http://schemas.microsoft.com/office/drawing/2016/5/13/chartex" xmlns:cx8="http://schemas.microsoft.com/office/drawing/2016/5/14/chartex" xmlns:mc="http://schemas.openxmlformats.org/markup-compatibility/2006" xmlns:aink="http://schemas.microsoft.com/office/drawing/2016/ink" xmlns:am3d="http://schemas.microsoft.com/office/drawing/2017/model3d" xmlns:o="urn:schemas-microsoft-com:office:office" xmlns:r="http://schemas.openxmlformats.org/officeDocument/2006/relationships" xmlns:m="http://schemas.openxmlformats.org/officeDocument/2006/math" xmlns:v="urn:schemas-microsoft-com:vml" xmlns:wp14="http://schemas.microsoft.com/office/word/2010/wordprocessingDrawing" xmlns:wp="http://schemas.openxmlformats.org/drawingml/2006/wordprocessingDrawing" xmlns:w10="urn:schemas-microsoft-com:office:word" xmlns:w="http://schemas.openxmlformats.org/wordprocessingml/2006/main" xmlns:w14="http://schemas.microsoft.com/office/word/2010/wordml" xmlns:w15="http://schemas.microsoft.com/office/word/2012/wordml" xmlns:w16cid="http://schemas.microsoft.com/office/word/2016/wordml/cid" xmlns:w16se="http://schemas.microsoft.com/office/word/2015/wordml/symex" xmlns:wpg="http://schemas.microsoft.com/office/word/2010/wordprocessingGroup" xmlns:wpi="http://schemas.microsoft.com/office/word/2010/wordprocessingInk" xmlns:wne="http://schemas.microsoft.com/office/word/2006/wordml" xmlns:wps="http://schemas.microsoft.com/office/word/2010/wordprocessingShape" mc:Ignorable="w14 w15 w16se w16cid wp14">
+<w:endnotes xmlns:wpc="http://schemas.microsoft.com/office/word/2010/wordprocessingCanvas" xmlns:cx="http://schemas.microsoft.com/office/drawing/2014/chartex" xmlns:cx1="http://schemas.microsoft.com/office/drawing/2015/9/8/chartex" xmlns:cx2="http://schemas.microsoft.com/office/drawing/2015/10/21/chartex" xmlns:cx3="http://schemas.microsoft.com/office/drawing/2016/5/9/chartex" xmlns:cx4="http://schemas.microsoft.com/office/drawing/2016/5/10/chartex" xmlns:cx5="http://schemas.microsoft.com/office/drawing/2016/5/11/chartex" xmlns:cx6="http://schemas.microsoft.com/office/drawing/2016/5/12/chartex" xmlns:cx7="http://schemas.microsoft.com/office/drawing/2016/5/13/chartex" xmlns:cx8="http://schemas.microsoft.com/office/drawing/2016/5/14/chartex" xmlns:mc="http://schemas.openxmlformats.org/markup-compatibility/2006" xmlns:aink="http://schemas.microsoft.com/office/drawing/2016/ink" xmlns:am3d="http://schemas.microsoft.com/office/drawing/2017/model3d" xmlns:o="urn:schemas-microsoft-com:office:office" xmlns:r="http://schemas.openxmlformats.org/officeDocument/2006/relationships" xmlns:m="http://schemas.openxmlformats.org/officeDocument/2006/math" xmlns:v="urn:schemas-microsoft-com:vml" xmlns:wp14="http://schemas.microsoft.com/office/word/2010/wordprocessingDrawing" xmlns:wp="http://schemas.openxmlformats.org/drawingml/2006/wordprocessingDrawing" xmlns:w10="urn:schemas-microsoft-com:office:word" xmlns:w="http://schemas.openxmlformats.org/wordprocessingml/2006/main" xmlns:w14="http://schemas.microsoft.com/office/word/2010/wordml" xmlns:w15="http://schemas.microsoft.com/office/word/2012/wordml" xmlns:w16cex="http://schemas.microsoft.com/office/word/2018/wordml/cex" xmlns:w16cid="http://schemas.microsoft.com/office/word/2016/wordml/cid" xmlns:w16="http://schemas.microsoft.com/office/word/2018/wordml" xmlns:w16se="http://schemas.microsoft.com/office/word/2015/wordml/symex" xmlns:wpg="http://schemas.microsoft.com/office/word/2010/wordprocessingGroup" xmlns:wpi="http://schemas.microsoft.com/office/word/2010/wordprocessingInk" xmlns:wne="http://schemas.microsoft.com/office/word/2006/wordml" xmlns:wps="http://schemas.microsoft.com/office/word/2010/wordprocessingShape" mc:Ignorable="w14 w15 w16se w16cid w16 w16cex wp14">
   <w:endnote w:type="separator" w:id="-1">
     <w:p>
       <w:pPr>
@@ -6077,7 +6197,7 @@
 </file>
 
 <file path=word/footer1.xml><?xml version="1.0" encoding="utf-8"?>
-<w:ftr xmlns:wpc="http://schemas.microsoft.com/office/word/2010/wordprocessingCanvas" xmlns:cx="http://schemas.microsoft.com/office/drawing/2014/chartex" xmlns:cx1="http://schemas.microsoft.com/office/drawing/2015/9/8/chartex" xmlns:cx2="http://schemas.microsoft.com/office/drawing/2015/10/21/chartex" xmlns:cx3="http://schemas.microsoft.com/office/drawing/2016/5/9/chartex" xmlns:cx4="http://schemas.microsoft.com/office/drawing/2016/5/10/chartex" xmlns:cx5="http://schemas.microsoft.com/office/drawing/2016/5/11/chartex" xmlns:cx6="http://schemas.microsoft.com/office/drawing/2016/5/12/chartex" xmlns:cx7="http://schemas.microsoft.com/office/drawing/2016/5/13/chartex" xmlns:cx8="http://schemas.microsoft.com/office/drawing/2016/5/14/chartex" xmlns:mc="http://schemas.openxmlformats.org/markup-compatibility/2006" xmlns:aink="http://schemas.microsoft.com/office/drawing/2016/ink" xmlns:am3d="http://schemas.microsoft.com/office/drawing/2017/model3d" xmlns:o="urn:schemas-microsoft-com:office:office" xmlns:r="http://schemas.openxmlformats.org/officeDocument/2006/relationships" xmlns:m="http://schemas.openxmlformats.org/officeDocument/2006/math" xmlns:v="urn:schemas-microsoft-com:vml" xmlns:wp14="http://schemas.microsoft.com/office/word/2010/wordprocessingDrawing" xmlns:wp="http://schemas.openxmlformats.org/drawingml/2006/wordprocessingDrawing" xmlns:w10="urn:schemas-microsoft-com:office:word" xmlns:w="http://schemas.openxmlformats.org/wordprocessingml/2006/main" xmlns:w14="http://schemas.microsoft.com/office/word/2010/wordml" xmlns:w15="http://schemas.microsoft.com/office/word/2012/wordml" xmlns:w16cid="http://schemas.microsoft.com/office/word/2016/wordml/cid" xmlns:w16se="http://schemas.microsoft.com/office/word/2015/wordml/symex" xmlns:wpg="http://schemas.microsoft.com/office/word/2010/wordprocessingGroup" xmlns:wpi="http://schemas.microsoft.com/office/word/2010/wordprocessingInk" xmlns:wne="http://schemas.microsoft.com/office/word/2006/wordml" xmlns:wps="http://schemas.microsoft.com/office/word/2010/wordprocessingShape" mc:Ignorable="w14 w15 w16se w16cid wp14">
+<w:ftr xmlns:wpc="http://schemas.microsoft.com/office/word/2010/wordprocessingCanvas" xmlns:cx="http://schemas.microsoft.com/office/drawing/2014/chartex" xmlns:cx1="http://schemas.microsoft.com/office/drawing/2015/9/8/chartex" xmlns:cx2="http://schemas.microsoft.com/office/drawing/2015/10/21/chartex" xmlns:cx3="http://schemas.microsoft.com/office/drawing/2016/5/9/chartex" xmlns:cx4="http://schemas.microsoft.com/office/drawing/2016/5/10/chartex" xmlns:cx5="http://schemas.microsoft.com/office/drawing/2016/5/11/chartex" xmlns:cx6="http://schemas.microsoft.com/office/drawing/2016/5/12/chartex" xmlns:cx7="http://schemas.microsoft.com/office/drawing/2016/5/13/chartex" xmlns:cx8="http://schemas.microsoft.com/office/drawing/2016/5/14/chartex" xmlns:mc="http://schemas.openxmlformats.org/markup-compatibility/2006" xmlns:aink="http://schemas.microsoft.com/office/drawing/2016/ink" xmlns:am3d="http://schemas.microsoft.com/office/drawing/2017/model3d" xmlns:o="urn:schemas-microsoft-com:office:office" xmlns:r="http://schemas.openxmlformats.org/officeDocument/2006/relationships" xmlns:m="http://schemas.openxmlformats.org/officeDocument/2006/math" xmlns:v="urn:schemas-microsoft-com:vml" xmlns:wp14="http://schemas.microsoft.com/office/word/2010/wordprocessingDrawing" xmlns:wp="http://schemas.openxmlformats.org/drawingml/2006/wordprocessingDrawing" xmlns:w10="urn:schemas-microsoft-com:office:word" xmlns:w="http://schemas.openxmlformats.org/wordprocessingml/2006/main" xmlns:w14="http://schemas.microsoft.com/office/word/2010/wordml" xmlns:w15="http://schemas.microsoft.com/office/word/2012/wordml" xmlns:w16cex="http://schemas.microsoft.com/office/word/2018/wordml/cex" xmlns:w16cid="http://schemas.microsoft.com/office/word/2016/wordml/cid" xmlns:w16="http://schemas.microsoft.com/office/word/2018/wordml" xmlns:w16se="http://schemas.microsoft.com/office/word/2015/wordml/symex" xmlns:wpg="http://schemas.microsoft.com/office/word/2010/wordprocessingGroup" xmlns:wpi="http://schemas.microsoft.com/office/word/2010/wordprocessingInk" xmlns:wne="http://schemas.microsoft.com/office/word/2006/wordml" xmlns:wps="http://schemas.microsoft.com/office/word/2010/wordprocessingShape" mc:Ignorable="w14 w15 w16se w16cid w16 w16cex wp14">
   <w:sdt>
     <w:sdtPr>
       <w:id w:val="724573400"/>
@@ -6206,8 +6326,136 @@
 </w:ftr>
 </file>
 
+<file path=word/footer2.xml><?xml version="1.0" encoding="utf-8"?>
+<w:ftr xmlns:wpc="http://schemas.microsoft.com/office/word/2010/wordprocessingCanvas" xmlns:cx="http://schemas.microsoft.com/office/drawing/2014/chartex" xmlns:cx1="http://schemas.microsoft.com/office/drawing/2015/9/8/chartex" xmlns:cx2="http://schemas.microsoft.com/office/drawing/2015/10/21/chartex" xmlns:cx3="http://schemas.microsoft.com/office/drawing/2016/5/9/chartex" xmlns:cx4="http://schemas.microsoft.com/office/drawing/2016/5/10/chartex" xmlns:cx5="http://schemas.microsoft.com/office/drawing/2016/5/11/chartex" xmlns:cx6="http://schemas.microsoft.com/office/drawing/2016/5/12/chartex" xmlns:cx7="http://schemas.microsoft.com/office/drawing/2016/5/13/chartex" xmlns:cx8="http://schemas.microsoft.com/office/drawing/2016/5/14/chartex" xmlns:mc="http://schemas.openxmlformats.org/markup-compatibility/2006" xmlns:aink="http://schemas.microsoft.com/office/drawing/2016/ink" xmlns:am3d="http://schemas.microsoft.com/office/drawing/2017/model3d" xmlns:o="urn:schemas-microsoft-com:office:office" xmlns:r="http://schemas.openxmlformats.org/officeDocument/2006/relationships" xmlns:m="http://schemas.openxmlformats.org/officeDocument/2006/math" xmlns:v="urn:schemas-microsoft-com:vml" xmlns:wp14="http://schemas.microsoft.com/office/word/2010/wordprocessingDrawing" xmlns:wp="http://schemas.openxmlformats.org/drawingml/2006/wordprocessingDrawing" xmlns:w10="urn:schemas-microsoft-com:office:word" xmlns:w="http://schemas.openxmlformats.org/wordprocessingml/2006/main" xmlns:w14="http://schemas.microsoft.com/office/word/2010/wordml" xmlns:w15="http://schemas.microsoft.com/office/word/2012/wordml" xmlns:w16cex="http://schemas.microsoft.com/office/word/2018/wordml/cex" xmlns:w16cid="http://schemas.microsoft.com/office/word/2016/wordml/cid" xmlns:w16="http://schemas.microsoft.com/office/word/2018/wordml" xmlns:w16se="http://schemas.microsoft.com/office/word/2015/wordml/symex" xmlns:wpg="http://schemas.microsoft.com/office/word/2010/wordprocessingGroup" xmlns:wpi="http://schemas.microsoft.com/office/word/2010/wordprocessingInk" xmlns:wne="http://schemas.microsoft.com/office/word/2006/wordml" xmlns:wps="http://schemas.microsoft.com/office/word/2010/wordprocessingShape" mc:Ignorable="w14 w15 w16se w16cid w16 w16cex wp14">
+  <w:sdt>
+    <w:sdtPr>
+      <w:id w:val="-225607014"/>
+      <w:docPartObj>
+        <w:docPartGallery w:val="Page Numbers (Bottom of Page)"/>
+        <w:docPartUnique/>
+      </w:docPartObj>
+    </w:sdtPr>
+    <w:sdtContent>
+      <w:sdt>
+        <w:sdtPr>
+          <w:id w:val="-1092392047"/>
+          <w:docPartObj>
+            <w:docPartGallery w:val="Page Numbers (Top of Page)"/>
+            <w:docPartUnique/>
+          </w:docPartObj>
+        </w:sdtPr>
+        <w:sdtContent>
+          <w:p>
+            <w:pPr>
+              <w:pStyle w:val="Footer"/>
+              <w:jc w:val="center"/>
+            </w:pPr>
+            <w:r>
+              <w:t xml:space="preserve">Page </w:t>
+            </w:r>
+            <w:r>
+              <w:rPr>
+                <w:b/>
+                <w:bCs/>
+                <w:sz w:val="24"/>
+                <w:szCs w:val="24"/>
+              </w:rPr>
+              <w:fldChar w:fldCharType="begin"/>
+            </w:r>
+            <w:r>
+              <w:rPr>
+                <w:b/>
+                <w:bCs/>
+              </w:rPr>
+              <w:instrText xml:space="preserve"> PAGE </w:instrText>
+            </w:r>
+            <w:r>
+              <w:rPr>
+                <w:b/>
+                <w:bCs/>
+                <w:sz w:val="24"/>
+                <w:szCs w:val="24"/>
+              </w:rPr>
+              <w:fldChar w:fldCharType="separate"/>
+            </w:r>
+            <w:r>
+              <w:rPr>
+                <w:b/>
+                <w:bCs/>
+                <w:noProof/>
+              </w:rPr>
+              <w:t>2</w:t>
+            </w:r>
+            <w:r>
+              <w:rPr>
+                <w:b/>
+                <w:bCs/>
+                <w:sz w:val="24"/>
+                <w:szCs w:val="24"/>
+              </w:rPr>
+              <w:fldChar w:fldCharType="end"/>
+            </w:r>
+            <w:r>
+              <w:t xml:space="preserve"> of </w:t>
+            </w:r>
+            <w:r>
+              <w:rPr>
+                <w:b/>
+                <w:bCs/>
+                <w:sz w:val="24"/>
+                <w:szCs w:val="24"/>
+              </w:rPr>
+              <w:fldChar w:fldCharType="begin"/>
+            </w:r>
+            <w:r>
+              <w:rPr>
+                <w:b/>
+                <w:bCs/>
+              </w:rPr>
+              <w:instrText xml:space="preserve"> NUMPAGES  </w:instrText>
+            </w:r>
+            <w:r>
+              <w:rPr>
+                <w:b/>
+                <w:bCs/>
+                <w:sz w:val="24"/>
+                <w:szCs w:val="24"/>
+              </w:rPr>
+              <w:fldChar w:fldCharType="separate"/>
+            </w:r>
+            <w:r>
+              <w:rPr>
+                <w:b/>
+                <w:bCs/>
+                <w:noProof/>
+              </w:rPr>
+              <w:t>2</w:t>
+            </w:r>
+            <w:r>
+              <w:rPr>
+                <w:b/>
+                <w:bCs/>
+                <w:sz w:val="24"/>
+                <w:szCs w:val="24"/>
+              </w:rPr>
+              <w:fldChar w:fldCharType="end"/>
+            </w:r>
+          </w:p>
+        </w:sdtContent>
+      </w:sdt>
+    </w:sdtContent>
+  </w:sdt>
+  <w:p>
+    <w:pPr>
+      <w:pStyle w:val="Footer"/>
+    </w:pPr>
+  </w:p>
+</w:ftr>
+</file>
+
 <file path=word/footnotes.xml><?xml version="1.0" encoding="utf-8"?>
-<w:footnotes xmlns:wpc="http://schemas.microsoft.com/office/word/2010/wordprocessingCanvas" xmlns:cx="http://schemas.microsoft.com/office/drawing/2014/chartex" xmlns:cx1="http://schemas.microsoft.com/office/drawing/2015/9/8/chartex" xmlns:cx2="http://schemas.microsoft.com/office/drawing/2015/10/21/chartex" xmlns:cx3="http://schemas.microsoft.com/office/drawing/2016/5/9/chartex" xmlns:cx4="http://schemas.microsoft.com/office/drawing/2016/5/10/chartex" xmlns:cx5="http://schemas.microsoft.com/office/drawing/2016/5/11/chartex" xmlns:cx6="http://schemas.microsoft.com/office/drawing/2016/5/12/chartex" xmlns:cx7="http://schemas.microsoft.com/office/drawing/2016/5/13/chartex" xmlns:cx8="http://schemas.microsoft.com/office/drawing/2016/5/14/chartex" xmlns:mc="http://schemas.openxmlformats.org/markup-compatibility/2006" xmlns:aink="http://schemas.microsoft.com/office/drawing/2016/ink" xmlns:am3d="http://schemas.microsoft.com/office/drawing/2017/model3d" xmlns:o="urn:schemas-microsoft-com:office:office" xmlns:r="http://schemas.openxmlformats.org/officeDocument/2006/relationships" xmlns:m="http://schemas.openxmlformats.org/officeDocument/2006/math" xmlns:v="urn:schemas-microsoft-com:vml" xmlns:wp14="http://schemas.microsoft.com/office/word/2010/wordprocessingDrawing" xmlns:wp="http://schemas.openxmlformats.org/drawingml/2006/wordprocessingDrawing" xmlns:w10="urn:schemas-microsoft-com:office:word" xmlns:w="http://schemas.openxmlformats.org/wordprocessingml/2006/main" xmlns:w14="http://schemas.microsoft.com/office/word/2010/wordml" xmlns:w15="http://schemas.microsoft.com/office/word/2012/wordml" xmlns:w16cid="http://schemas.microsoft.com/office/word/2016/wordml/cid" xmlns:w16se="http://schemas.microsoft.com/office/word/2015/wordml/symex" xmlns:wpg="http://schemas.microsoft.com/office/word/2010/wordprocessingGroup" xmlns:wpi="http://schemas.microsoft.com/office/word/2010/wordprocessingInk" xmlns:wne="http://schemas.microsoft.com/office/word/2006/wordml" xmlns:wps="http://schemas.microsoft.com/office/word/2010/wordprocessingShape" mc:Ignorable="w14 w15 w16se w16cid wp14">
+<w:footnotes xmlns:wpc="http://schemas.microsoft.com/office/word/2010/wordprocessingCanvas" xmlns:cx="http://schemas.microsoft.com/office/drawing/2014/chartex" xmlns:cx1="http://schemas.microsoft.com/office/drawing/2015/9/8/chartex" xmlns:cx2="http://schemas.microsoft.com/office/drawing/2015/10/21/chartex" xmlns:cx3="http://schemas.microsoft.com/office/drawing/2016/5/9/chartex" xmlns:cx4="http://schemas.microsoft.com/office/drawing/2016/5/10/chartex" xmlns:cx5="http://schemas.microsoft.com/office/drawing/2016/5/11/chartex" xmlns:cx6="http://schemas.microsoft.com/office/drawing/2016/5/12/chartex" xmlns:cx7="http://schemas.microsoft.com/office/drawing/2016/5/13/chartex" xmlns:cx8="http://schemas.microsoft.com/office/drawing/2016/5/14/chartex" xmlns:mc="http://schemas.openxmlformats.org/markup-compatibility/2006" xmlns:aink="http://schemas.microsoft.com/office/drawing/2016/ink" xmlns:am3d="http://schemas.microsoft.com/office/drawing/2017/model3d" xmlns:o="urn:schemas-microsoft-com:office:office" xmlns:r="http://schemas.openxmlformats.org/officeDocument/2006/relationships" xmlns:m="http://schemas.openxmlformats.org/officeDocument/2006/math" xmlns:v="urn:schemas-microsoft-com:vml" xmlns:wp14="http://schemas.microsoft.com/office/word/2010/wordprocessingDrawing" xmlns:wp="http://schemas.openxmlformats.org/drawingml/2006/wordprocessingDrawing" xmlns:w10="urn:schemas-microsoft-com:office:word" xmlns:w="http://schemas.openxmlformats.org/wordprocessingml/2006/main" xmlns:w14="http://schemas.microsoft.com/office/word/2010/wordml" xmlns:w15="http://schemas.microsoft.com/office/word/2012/wordml" xmlns:w16cex="http://schemas.microsoft.com/office/word/2018/wordml/cex" xmlns:w16cid="http://schemas.microsoft.com/office/word/2016/wordml/cid" xmlns:w16="http://schemas.microsoft.com/office/word/2018/wordml" xmlns:w16se="http://schemas.microsoft.com/office/word/2015/wordml/symex" xmlns:wpg="http://schemas.microsoft.com/office/word/2010/wordprocessingGroup" xmlns:wpi="http://schemas.microsoft.com/office/word/2010/wordprocessingInk" xmlns:wne="http://schemas.microsoft.com/office/word/2006/wordml" xmlns:wps="http://schemas.microsoft.com/office/word/2010/wordprocessingShape" mc:Ignorable="w14 w15 w16se w16cid w16 w16cex wp14">
   <w:footnote w:type="separator" w:id="-1">
     <w:p>
       <w:pPr>
@@ -6232,7 +6480,7 @@
 </file>
 
 <file path=word/numbering.xml><?xml version="1.0" encoding="utf-8"?>
-<w:numbering xmlns:wpc="http://schemas.microsoft.com/office/word/2010/wordprocessingCanvas" xmlns:cx="http://schemas.microsoft.com/office/drawing/2014/chartex" xmlns:cx1="http://schemas.microsoft.com/office/drawing/2015/9/8/chartex" xmlns:cx2="http://schemas.microsoft.com/office/drawing/2015/10/21/chartex" xmlns:cx3="http://schemas.microsoft.com/office/drawing/2016/5/9/chartex" xmlns:cx4="http://schemas.microsoft.com/office/drawing/2016/5/10/chartex" xmlns:cx5="http://schemas.microsoft.com/office/drawing/2016/5/11/chartex" xmlns:cx6="http://schemas.microsoft.com/office/drawing/2016/5/12/chartex" xmlns:cx7="http://schemas.microsoft.com/office/drawing/2016/5/13/chartex" xmlns:cx8="http://schemas.microsoft.com/office/drawing/2016/5/14/chartex" xmlns:mc="http://schemas.openxmlformats.org/markup-compatibility/2006" xmlns:aink="http://schemas.microsoft.com/office/drawing/2016/ink" xmlns:am3d="http://schemas.microsoft.com/office/drawing/2017/model3d" xmlns:o="urn:schemas-microsoft-com:office:office" xmlns:r="http://schemas.openxmlformats.org/officeDocument/2006/relationships" xmlns:m="http://schemas.openxmlformats.org/officeDocument/2006/math" xmlns:v="urn:schemas-microsoft-com:vml" xmlns:wp14="http://schemas.microsoft.com/office/word/2010/wordprocessingDrawing" xmlns:wp="http://schemas.openxmlformats.org/drawingml/2006/wordprocessingDrawing" xmlns:w10="urn:schemas-microsoft-com:office:word" xmlns:w="http://schemas.openxmlformats.org/wordprocessingml/2006/main" xmlns:w14="http://schemas.microsoft.com/office/word/2010/wordml" xmlns:w15="http://schemas.microsoft.com/office/word/2012/wordml" xmlns:w16cid="http://schemas.microsoft.com/office/word/2016/wordml/cid" xmlns:w16se="http://schemas.microsoft.com/office/word/2015/wordml/symex" xmlns:wpg="http://schemas.microsoft.com/office/word/2010/wordprocessingGroup" xmlns:wpi="http://schemas.microsoft.com/office/word/2010/wordprocessingInk" xmlns:wne="http://schemas.microsoft.com/office/word/2006/wordml" xmlns:wps="http://schemas.microsoft.com/office/word/2010/wordprocessingShape" mc:Ignorable="w14 w15 w16se w16cid wp14">
+<w:numbering xmlns:wpc="http://schemas.microsoft.com/office/word/2010/wordprocessingCanvas" xmlns:cx="http://schemas.microsoft.com/office/drawing/2014/chartex" xmlns:cx1="http://schemas.microsoft.com/office/drawing/2015/9/8/chartex" xmlns:cx2="http://schemas.microsoft.com/office/drawing/2015/10/21/chartex" xmlns:cx3="http://schemas.microsoft.com/office/drawing/2016/5/9/chartex" xmlns:cx4="http://schemas.microsoft.com/office/drawing/2016/5/10/chartex" xmlns:cx5="http://schemas.microsoft.com/office/drawing/2016/5/11/chartex" xmlns:cx6="http://schemas.microsoft.com/office/drawing/2016/5/12/chartex" xmlns:cx7="http://schemas.microsoft.com/office/drawing/2016/5/13/chartex" xmlns:cx8="http://schemas.microsoft.com/office/drawing/2016/5/14/chartex" xmlns:mc="http://schemas.openxmlformats.org/markup-compatibility/2006" xmlns:aink="http://schemas.microsoft.com/office/drawing/2016/ink" xmlns:am3d="http://schemas.microsoft.com/office/drawing/2017/model3d" xmlns:o="urn:schemas-microsoft-com:office:office" xmlns:r="http://schemas.openxmlformats.org/officeDocument/2006/relationships" xmlns:m="http://schemas.openxmlformats.org/officeDocument/2006/math" xmlns:v="urn:schemas-microsoft-com:vml" xmlns:wp14="http://schemas.microsoft.com/office/word/2010/wordprocessingDrawing" xmlns:wp="http://schemas.openxmlformats.org/drawingml/2006/wordprocessingDrawing" xmlns:w10="urn:schemas-microsoft-com:office:word" xmlns:w="http://schemas.openxmlformats.org/wordprocessingml/2006/main" xmlns:w14="http://schemas.microsoft.com/office/word/2010/wordml" xmlns:w15="http://schemas.microsoft.com/office/word/2012/wordml" xmlns:w16cex="http://schemas.microsoft.com/office/word/2018/wordml/cex" xmlns:w16cid="http://schemas.microsoft.com/office/word/2016/wordml/cid" xmlns:w16="http://schemas.microsoft.com/office/word/2018/wordml" xmlns:w16se="http://schemas.microsoft.com/office/word/2015/wordml/symex" xmlns:wpg="http://schemas.microsoft.com/office/word/2010/wordprocessingGroup" xmlns:wpi="http://schemas.microsoft.com/office/word/2010/wordprocessingInk" xmlns:wne="http://schemas.microsoft.com/office/word/2006/wordml" xmlns:wps="http://schemas.microsoft.com/office/word/2010/wordprocessingShape" mc:Ignorable="w14 w15 w16se w16cid w16 w16cex wp14">
   <w:abstractNum w:abstractNumId="0" w15:restartNumberingAfterBreak="0">
     <w:nsid w:val="06F75B1D"/>
     <w:multiLevelType w:val="hybridMultilevel"/>
@@ -11300,7 +11548,7 @@
 </file>
 
 <file path=word/styles.xml><?xml version="1.0" encoding="utf-8"?>
-<w:styles xmlns:mc="http://schemas.openxmlformats.org/markup-compatibility/2006" xmlns:r="http://schemas.openxmlformats.org/officeDocument/2006/relationships" xmlns:w="http://schemas.openxmlformats.org/wordprocessingml/2006/main" xmlns:w14="http://schemas.microsoft.com/office/word/2010/wordml" xmlns:w15="http://schemas.microsoft.com/office/word/2012/wordml" xmlns:w16cid="http://schemas.microsoft.com/office/word/2016/wordml/cid" xmlns:w16se="http://schemas.microsoft.com/office/word/2015/wordml/symex" mc:Ignorable="w14 w15 w16se w16cid">
+<w:styles xmlns:mc="http://schemas.openxmlformats.org/markup-compatibility/2006" xmlns:r="http://schemas.openxmlformats.org/officeDocument/2006/relationships" xmlns:w="http://schemas.openxmlformats.org/wordprocessingml/2006/main" xmlns:w14="http://schemas.microsoft.com/office/word/2010/wordml" xmlns:w15="http://schemas.microsoft.com/office/word/2012/wordml" xmlns:w16cex="http://schemas.microsoft.com/office/word/2018/wordml/cex" xmlns:w16cid="http://schemas.microsoft.com/office/word/2016/wordml/cid" xmlns:w16="http://schemas.microsoft.com/office/word/2018/wordml" xmlns:w16se="http://schemas.microsoft.com/office/word/2015/wordml/symex" mc:Ignorable="w14 w15 w16se w16cid w16 w16cex">
   <w:docDefaults>
     <w:rPrDefault>
       <w:rPr>
@@ -11316,7 +11564,7 @@
       </w:pPr>
     </w:pPrDefault>
   </w:docDefaults>
-  <w:latentStyles w:defLockedState="0" w:defUIPriority="99" w:defSemiHidden="0" w:defUnhideWhenUsed="0" w:defQFormat="0" w:count="377">
+  <w:latentStyles w:defLockedState="0" w:defUIPriority="99" w:defSemiHidden="0" w:defUnhideWhenUsed="0" w:defQFormat="0" w:count="376">
     <w:lsdException w:name="Normal" w:uiPriority="0" w:qFormat="1"/>
     <w:lsdException w:name="heading 1" w:uiPriority="9" w:qFormat="1"/>
     <w:lsdException w:name="heading 2" w:semiHidden="1" w:uiPriority="9" w:unhideWhenUsed="1" w:qFormat="1"/>
@@ -11693,7 +11941,6 @@
     <w:lsdException w:name="Hashtag" w:semiHidden="1" w:unhideWhenUsed="1"/>
     <w:lsdException w:name="Unresolved Mention" w:semiHidden="1" w:unhideWhenUsed="1"/>
     <w:lsdException w:name="Smart Link" w:semiHidden="1" w:unhideWhenUsed="1"/>
-    <w:lsdException w:name="Smart Link Error" w:semiHidden="1" w:unhideWhenUsed="1"/>
   </w:latentStyles>
   <w:style w:type="paragraph" w:default="1" w:styleId="Normal">
     <w:name w:val="Normal"/>

</xml_diff>